<commit_message>
Update Angular Forms Notes
</commit_message>
<xml_diff>
--- a/Angular_Notes.docx
+++ b/Angular_Notes.docx
@@ -13,20 +13,379 @@
     </w:p>
     <w:p>
       <w:pPr>
+        <w:pStyle w:val="TOC1"/>
+        <w:tabs>
+          <w:tab w:val="right" w:leader="dot" w:pos="9016"/>
+        </w:tabs>
+        <w:rPr>
+          <w:noProof/>
+        </w:rPr>
+      </w:pPr>
+      <w:r>
+        <w:fldChar w:fldCharType="begin"/>
+      </w:r>
+      <w:r>
+        <w:instrText xml:space="preserve"> TOC \o \h \z \u </w:instrText>
+      </w:r>
+      <w:r>
+        <w:fldChar w:fldCharType="separate"/>
+      </w:r>
+      <w:hyperlink w:anchor="_Toc68436063" w:history="1">
+        <w:r>
+          <w:rPr>
+            <w:rStyle w:val="Hyperlink"/>
+            <w:noProof/>
+          </w:rPr>
+          <w:t>Package.json</w:t>
+        </w:r>
+        <w:r>
+          <w:rPr>
+            <w:noProof/>
+            <w:webHidden/>
+          </w:rPr>
+          <w:tab/>
+        </w:r>
+        <w:r>
+          <w:rPr>
+            <w:noProof/>
+            <w:webHidden/>
+          </w:rPr>
+          <w:fldChar w:fldCharType="begin"/>
+        </w:r>
+        <w:r>
+          <w:rPr>
+            <w:noProof/>
+            <w:webHidden/>
+          </w:rPr>
+          <w:instrText xml:space="preserve"> PAGEREF _Toc68436063 \h </w:instrText>
+        </w:r>
+        <w:r>
+          <w:rPr>
+            <w:noProof/>
+            <w:webHidden/>
+          </w:rPr>
+        </w:r>
+        <w:r>
+          <w:rPr>
+            <w:noProof/>
+            <w:webHidden/>
+          </w:rPr>
+          <w:fldChar w:fldCharType="separate"/>
+        </w:r>
+        <w:r>
+          <w:rPr>
+            <w:noProof/>
+            <w:webHidden/>
+          </w:rPr>
+          <w:t>1</w:t>
+        </w:r>
+        <w:r>
+          <w:rPr>
+            <w:noProof/>
+            <w:webHidden/>
+          </w:rPr>
+          <w:fldChar w:fldCharType="end"/>
+        </w:r>
+      </w:hyperlink>
+    </w:p>
+    <w:p>
+      <w:pPr>
         <w:pStyle w:val="Heading1"/>
         <w:spacing w:line="480" w:lineRule="auto"/>
       </w:pPr>
       <w:r>
+        <w:fldChar w:fldCharType="end"/>
+      </w:r>
+    </w:p>
+    <w:p>
+      <w:pPr>
+        <w:pStyle w:val="Heading1"/>
+        <w:spacing w:line="480" w:lineRule="auto"/>
+      </w:pPr>
+      <w:bookmarkStart w:id="0" w:name="_Toc68436063"/>
+      <w:r>
         <w:t>Package.json</w:t>
       </w:r>
-    </w:p>
-    <w:p>
-      <w:r>
+      <w:bookmarkEnd w:id="0"/>
+    </w:p>
+    <w:p>
+      <w:pPr>
+        <w:spacing w:line="480" w:lineRule="auto"/>
         <w:rPr>
           <w:b/>
           <w:bCs/>
         </w:rPr>
-        <w:t>dependencies</w:t>
+      </w:pPr>
+      <w:r>
+        <w:rPr>
+          <w:b/>
+          <w:bCs/>
+        </w:rPr>
+        <w:t>D</w:t>
+      </w:r>
+      <w:r>
+        <w:rPr>
+          <w:b/>
+          <w:bCs/>
+        </w:rPr>
+        <w:t>ependencies</w:t>
+      </w:r>
+    </w:p>
+    <w:p>
+      <w:pPr>
+        <w:pStyle w:val="ListParagraph"/>
+        <w:numPr>
+          <w:ilvl w:val="0"/>
+          <w:numId w:val="1"/>
+        </w:numPr>
+        <w:spacing w:line="480" w:lineRule="auto"/>
+      </w:pPr>
+      <w:r>
+        <w:t>Packages required for development &amp; deployment</w:t>
+      </w:r>
+    </w:p>
+    <w:p>
+      <w:pPr>
+        <w:spacing w:line="480" w:lineRule="auto"/>
+        <w:rPr>
+          <w:b/>
+          <w:bCs/>
+        </w:rPr>
+      </w:pPr>
+      <w:r>
+        <w:rPr>
+          <w:b/>
+          <w:bCs/>
+        </w:rPr>
+        <w:t>devDependencies</w:t>
+      </w:r>
+    </w:p>
+    <w:p>
+      <w:pPr>
+        <w:pStyle w:val="ListParagraph"/>
+        <w:numPr>
+          <w:ilvl w:val="0"/>
+          <w:numId w:val="1"/>
+        </w:numPr>
+        <w:spacing w:line="480" w:lineRule="auto"/>
+      </w:pPr>
+      <w:r>
+        <w:t xml:space="preserve">Packages only required for </w:t>
+      </w:r>
+      <w:r>
+        <w:t>d</w:t>
+      </w:r>
+      <w:r>
+        <w:t>evelopment</w:t>
+      </w:r>
+    </w:p>
+    <w:p>
+      <w:pPr>
+        <w:pStyle w:val="Heading1"/>
+        <w:spacing w:line="480" w:lineRule="auto"/>
+      </w:pPr>
+      <w:r>
+        <w:t>Angular Forms</w:t>
+      </w:r>
+    </w:p>
+    <w:p>
+      <w:pPr>
+        <w:pStyle w:val="Heading2"/>
+        <w:spacing w:line="480" w:lineRule="auto"/>
+      </w:pPr>
+      <w:r>
+        <w:t>Forms properties</w:t>
+      </w:r>
+    </w:p>
+    <w:p>
+      <w:pPr>
+        <w:pStyle w:val="ListParagraph"/>
+        <w:numPr>
+          <w:ilvl w:val="0"/>
+          <w:numId w:val="2"/>
+        </w:numPr>
+        <w:spacing w:line="480" w:lineRule="auto"/>
+      </w:pPr>
+      <w:r>
+        <w:t>ng-touched</w:t>
+      </w:r>
+      <w:r>
+        <w:t xml:space="preserve"> [</w:t>
+      </w:r>
+      <w:r>
+        <w:t>touched</w:t>
+      </w:r>
+      <w:r>
+        <w:t>]</w:t>
+      </w:r>
+    </w:p>
+    <w:p>
+      <w:pPr>
+        <w:pStyle w:val="ListParagraph"/>
+        <w:numPr>
+          <w:ilvl w:val="0"/>
+          <w:numId w:val="2"/>
+        </w:numPr>
+        <w:spacing w:line="480" w:lineRule="auto"/>
+      </w:pPr>
+      <w:r>
+        <w:t>ng-</w:t>
+      </w:r>
+      <w:r>
+        <w:t>un</w:t>
+      </w:r>
+      <w:r>
+        <w:t>touched</w:t>
+      </w:r>
+      <w:r>
+        <w:t xml:space="preserve"> [un</w:t>
+      </w:r>
+      <w:r>
+        <w:t>touched</w:t>
+      </w:r>
+      <w:r>
+        <w:t>]</w:t>
+      </w:r>
+    </w:p>
+    <w:p>
+      <w:pPr>
+        <w:pStyle w:val="ListParagraph"/>
+        <w:numPr>
+          <w:ilvl w:val="0"/>
+          <w:numId w:val="2"/>
+        </w:numPr>
+        <w:spacing w:line="480" w:lineRule="auto"/>
+      </w:pPr>
+      <w:r>
+        <w:t>ng-pristine [pristine]</w:t>
+      </w:r>
+    </w:p>
+    <w:p>
+      <w:pPr>
+        <w:pStyle w:val="ListParagraph"/>
+        <w:numPr>
+          <w:ilvl w:val="0"/>
+          <w:numId w:val="2"/>
+        </w:numPr>
+        <w:spacing w:line="480" w:lineRule="auto"/>
+      </w:pPr>
+      <w:r>
+        <w:t>ng-</w:t>
+      </w:r>
+      <w:r>
+        <w:t>dirty [dirty]</w:t>
+      </w:r>
+    </w:p>
+    <w:p>
+      <w:pPr>
+        <w:pStyle w:val="ListParagraph"/>
+        <w:numPr>
+          <w:ilvl w:val="0"/>
+          <w:numId w:val="2"/>
+        </w:numPr>
+        <w:spacing w:line="480" w:lineRule="auto"/>
+      </w:pPr>
+      <w:r>
+        <w:t>ng-</w:t>
+      </w:r>
+      <w:r>
+        <w:t>valid [valid]</w:t>
+      </w:r>
+    </w:p>
+    <w:p>
+      <w:pPr>
+        <w:pStyle w:val="ListParagraph"/>
+        <w:numPr>
+          <w:ilvl w:val="0"/>
+          <w:numId w:val="2"/>
+        </w:numPr>
+        <w:spacing w:line="480" w:lineRule="auto"/>
+      </w:pPr>
+      <w:r>
+        <w:t>ng-</w:t>
+      </w:r>
+      <w:r>
+        <w:t>invalid [invalid]</w:t>
+      </w:r>
+    </w:p>
+    <w:p>
+      <w:pPr>
+        <w:pStyle w:val="Heading2"/>
+        <w:spacing w:line="480" w:lineRule="auto"/>
+      </w:pPr>
+      <w:r>
+        <w:t>Angular Forms Agenda</w:t>
+      </w:r>
+    </w:p>
+    <w:p>
+      <w:r>
+        <w:t>[To create functional and great looking forms for Angular Application]</w:t>
+      </w:r>
+    </w:p>
+    <w:p>
+      <w:pPr>
+        <w:pStyle w:val="ListParagraph"/>
+        <w:numPr>
+          <w:ilvl w:val="0"/>
+          <w:numId w:val="3"/>
+        </w:numPr>
+        <w:spacing w:line="480" w:lineRule="auto"/>
+      </w:pPr>
+      <w:r>
+        <w:t>Building a form from scratch</w:t>
+      </w:r>
+    </w:p>
+    <w:p>
+      <w:pPr>
+        <w:pStyle w:val="ListParagraph"/>
+        <w:numPr>
+          <w:ilvl w:val="0"/>
+          <w:numId w:val="3"/>
+        </w:numPr>
+        <w:spacing w:line="480" w:lineRule="auto"/>
+      </w:pPr>
+      <w:r>
+        <w:t>Data Binding</w:t>
+      </w:r>
+    </w:p>
+    <w:p>
+      <w:pPr>
+        <w:pStyle w:val="ListParagraph"/>
+        <w:numPr>
+          <w:ilvl w:val="0"/>
+          <w:numId w:val="3"/>
+        </w:numPr>
+        <w:spacing w:line="480" w:lineRule="auto"/>
+      </w:pPr>
+      <w:r>
+        <w:t>Validating our form data</w:t>
+      </w:r>
+    </w:p>
+    <w:p>
+      <w:pPr>
+        <w:pStyle w:val="ListParagraph"/>
+        <w:numPr>
+          <w:ilvl w:val="0"/>
+          <w:numId w:val="3"/>
+        </w:numPr>
+        <w:spacing w:line="480" w:lineRule="auto"/>
+      </w:pPr>
+      <w:r>
+        <w:lastRenderedPageBreak/>
+        <w:t>Sending a form data to a server</w:t>
+      </w:r>
+    </w:p>
+    <w:p>
+      <w:pPr>
+        <w:pStyle w:val="ListParagraph"/>
+        <w:numPr>
+          <w:ilvl w:val="0"/>
+          <w:numId w:val="3"/>
+        </w:numPr>
+        <w:spacing w:line="480" w:lineRule="auto"/>
+      </w:pPr>
+      <w:r>
+        <w:t>Third-party form controls</w:t>
       </w:r>
     </w:p>
     <w:sectPr>
@@ -87,6 +446,307 @@
     </w:p>
   </w:footnote>
 </w:footnotes>
+</file>
+
+<file path=word/numbering.xml><?xml version="1.0" encoding="utf-8"?>
+<w:numbering xmlns:wpc="http://schemas.microsoft.com/office/word/2010/wordprocessingCanvas" xmlns:cx="http://schemas.microsoft.com/office/drawing/2014/chartex" xmlns:cx1="http://schemas.microsoft.com/office/drawing/2015/9/8/chartex" xmlns:cx2="http://schemas.microsoft.com/office/drawing/2015/10/21/chartex" xmlns:cx3="http://schemas.microsoft.com/office/drawing/2016/5/9/chartex" xmlns:cx4="http://schemas.microsoft.com/office/drawing/2016/5/10/chartex" xmlns:cx5="http://schemas.microsoft.com/office/drawing/2016/5/11/chartex" xmlns:cx6="http://schemas.microsoft.com/office/drawing/2016/5/12/chartex" xmlns:cx7="http://schemas.microsoft.com/office/drawing/2016/5/13/chartex" xmlns:cx8="http://schemas.microsoft.com/office/drawing/2016/5/14/chartex" xmlns:mc="http://schemas.openxmlformats.org/markup-compatibility/2006" xmlns:aink="http://schemas.microsoft.com/office/drawing/2016/ink" xmlns:am3d="http://schemas.microsoft.com/office/drawing/2017/model3d" xmlns:o="urn:schemas-microsoft-com:office:office" xmlns:r="http://schemas.openxmlformats.org/officeDocument/2006/relationships" xmlns:m="http://schemas.openxmlformats.org/officeDocument/2006/math" xmlns:v="urn:schemas-microsoft-com:vml" xmlns:wp14="http://schemas.microsoft.com/office/word/2010/wordprocessingDrawing" xmlns:wp="http://schemas.openxmlformats.org/drawingml/2006/wordprocessingDrawing" xmlns:w10="urn:schemas-microsoft-com:office:word" xmlns:w="http://schemas.openxmlformats.org/wordprocessingml/2006/main" xmlns:w14="http://schemas.microsoft.com/office/word/2010/wordml" xmlns:w15="http://schemas.microsoft.com/office/word/2012/wordml" xmlns:w16cex="http://schemas.microsoft.com/office/word/2018/wordml/cex" xmlns:w16cid="http://schemas.microsoft.com/office/word/2016/wordml/cid" xmlns:w16="http://schemas.microsoft.com/office/word/2018/wordml" xmlns:w16se="http://schemas.microsoft.com/office/word/2015/wordml/symex" xmlns:wpg="http://schemas.microsoft.com/office/word/2010/wordprocessingGroup" xmlns:wpi="http://schemas.microsoft.com/office/word/2010/wordprocessingInk" xmlns:wne="http://schemas.microsoft.com/office/word/2006/wordml" xmlns:wps="http://schemas.microsoft.com/office/word/2010/wordprocessingShape" mc:Ignorable="w14 w15 w16se w16cid w16 w16cex wp14">
+  <w:abstractNum w:abstractNumId="0" w15:restartNumberingAfterBreak="0">
+    <w:nsid w:val="39246BF7"/>
+    <w:multiLevelType w:val="hybridMultilevel"/>
+    <w:tmpl w:val="CF9AD180"/>
+    <w:lvl w:ilvl="0" w:tplc="F6220E16">
+      <w:numFmt w:val="bullet"/>
+      <w:lvlText w:val="-"/>
+      <w:lvlJc w:val="left"/>
+      <w:pPr>
+        <w:ind w:left="720" w:hanging="360"/>
+      </w:pPr>
+      <w:rPr>
+        <w:rFonts w:ascii="Calibri" w:eastAsiaTheme="minorHAnsi" w:hAnsi="Calibri" w:cs="Calibri" w:hint="default"/>
+      </w:rPr>
+    </w:lvl>
+    <w:lvl w:ilvl="1" w:tplc="40090003" w:tentative="1">
+      <w:start w:val="1"/>
+      <w:numFmt w:val="bullet"/>
+      <w:lvlText w:val="o"/>
+      <w:lvlJc w:val="left"/>
+      <w:pPr>
+        <w:ind w:left="1440" w:hanging="360"/>
+      </w:pPr>
+      <w:rPr>
+        <w:rFonts w:ascii="Courier New" w:hAnsi="Courier New" w:cs="Courier New" w:hint="default"/>
+      </w:rPr>
+    </w:lvl>
+    <w:lvl w:ilvl="2" w:tplc="40090005" w:tentative="1">
+      <w:start w:val="1"/>
+      <w:numFmt w:val="bullet"/>
+      <w:lvlText w:val=""/>
+      <w:lvlJc w:val="left"/>
+      <w:pPr>
+        <w:ind w:left="2160" w:hanging="360"/>
+      </w:pPr>
+      <w:rPr>
+        <w:rFonts w:ascii="Wingdings" w:hAnsi="Wingdings" w:hint="default"/>
+      </w:rPr>
+    </w:lvl>
+    <w:lvl w:ilvl="3" w:tplc="40090001" w:tentative="1">
+      <w:start w:val="1"/>
+      <w:numFmt w:val="bullet"/>
+      <w:lvlText w:val=""/>
+      <w:lvlJc w:val="left"/>
+      <w:pPr>
+        <w:ind w:left="2880" w:hanging="360"/>
+      </w:pPr>
+      <w:rPr>
+        <w:rFonts w:ascii="Symbol" w:hAnsi="Symbol" w:hint="default"/>
+      </w:rPr>
+    </w:lvl>
+    <w:lvl w:ilvl="4" w:tplc="40090003" w:tentative="1">
+      <w:start w:val="1"/>
+      <w:numFmt w:val="bullet"/>
+      <w:lvlText w:val="o"/>
+      <w:lvlJc w:val="left"/>
+      <w:pPr>
+        <w:ind w:left="3600" w:hanging="360"/>
+      </w:pPr>
+      <w:rPr>
+        <w:rFonts w:ascii="Courier New" w:hAnsi="Courier New" w:cs="Courier New" w:hint="default"/>
+      </w:rPr>
+    </w:lvl>
+    <w:lvl w:ilvl="5" w:tplc="40090005" w:tentative="1">
+      <w:start w:val="1"/>
+      <w:numFmt w:val="bullet"/>
+      <w:lvlText w:val=""/>
+      <w:lvlJc w:val="left"/>
+      <w:pPr>
+        <w:ind w:left="4320" w:hanging="360"/>
+      </w:pPr>
+      <w:rPr>
+        <w:rFonts w:ascii="Wingdings" w:hAnsi="Wingdings" w:hint="default"/>
+      </w:rPr>
+    </w:lvl>
+    <w:lvl w:ilvl="6" w:tplc="40090001" w:tentative="1">
+      <w:start w:val="1"/>
+      <w:numFmt w:val="bullet"/>
+      <w:lvlText w:val=""/>
+      <w:lvlJc w:val="left"/>
+      <w:pPr>
+        <w:ind w:left="5040" w:hanging="360"/>
+      </w:pPr>
+      <w:rPr>
+        <w:rFonts w:ascii="Symbol" w:hAnsi="Symbol" w:hint="default"/>
+      </w:rPr>
+    </w:lvl>
+    <w:lvl w:ilvl="7" w:tplc="40090003" w:tentative="1">
+      <w:start w:val="1"/>
+      <w:numFmt w:val="bullet"/>
+      <w:lvlText w:val="o"/>
+      <w:lvlJc w:val="left"/>
+      <w:pPr>
+        <w:ind w:left="5760" w:hanging="360"/>
+      </w:pPr>
+      <w:rPr>
+        <w:rFonts w:ascii="Courier New" w:hAnsi="Courier New" w:cs="Courier New" w:hint="default"/>
+      </w:rPr>
+    </w:lvl>
+    <w:lvl w:ilvl="8" w:tplc="40090005" w:tentative="1">
+      <w:start w:val="1"/>
+      <w:numFmt w:val="bullet"/>
+      <w:lvlText w:val=""/>
+      <w:lvlJc w:val="left"/>
+      <w:pPr>
+        <w:ind w:left="6480" w:hanging="360"/>
+      </w:pPr>
+      <w:rPr>
+        <w:rFonts w:ascii="Wingdings" w:hAnsi="Wingdings" w:hint="default"/>
+      </w:rPr>
+    </w:lvl>
+  </w:abstractNum>
+  <w:abstractNum w:abstractNumId="1" w15:restartNumberingAfterBreak="0">
+    <w:nsid w:val="70314AE4"/>
+    <w:multiLevelType w:val="hybridMultilevel"/>
+    <w:tmpl w:val="9BB6255C"/>
+    <w:lvl w:ilvl="0" w:tplc="4009000F">
+      <w:start w:val="1"/>
+      <w:numFmt w:val="decimal"/>
+      <w:lvlText w:val="%1."/>
+      <w:lvlJc w:val="left"/>
+      <w:pPr>
+        <w:ind w:left="720" w:hanging="360"/>
+      </w:pPr>
+    </w:lvl>
+    <w:lvl w:ilvl="1" w:tplc="40090019" w:tentative="1">
+      <w:start w:val="1"/>
+      <w:numFmt w:val="lowerLetter"/>
+      <w:lvlText w:val="%2."/>
+      <w:lvlJc w:val="left"/>
+      <w:pPr>
+        <w:ind w:left="1440" w:hanging="360"/>
+      </w:pPr>
+    </w:lvl>
+    <w:lvl w:ilvl="2" w:tplc="4009001B" w:tentative="1">
+      <w:start w:val="1"/>
+      <w:numFmt w:val="lowerRoman"/>
+      <w:lvlText w:val="%3."/>
+      <w:lvlJc w:val="right"/>
+      <w:pPr>
+        <w:ind w:left="2160" w:hanging="180"/>
+      </w:pPr>
+    </w:lvl>
+    <w:lvl w:ilvl="3" w:tplc="4009000F" w:tentative="1">
+      <w:start w:val="1"/>
+      <w:numFmt w:val="decimal"/>
+      <w:lvlText w:val="%4."/>
+      <w:lvlJc w:val="left"/>
+      <w:pPr>
+        <w:ind w:left="2880" w:hanging="360"/>
+      </w:pPr>
+    </w:lvl>
+    <w:lvl w:ilvl="4" w:tplc="40090019" w:tentative="1">
+      <w:start w:val="1"/>
+      <w:numFmt w:val="lowerLetter"/>
+      <w:lvlText w:val="%5."/>
+      <w:lvlJc w:val="left"/>
+      <w:pPr>
+        <w:ind w:left="3600" w:hanging="360"/>
+      </w:pPr>
+    </w:lvl>
+    <w:lvl w:ilvl="5" w:tplc="4009001B" w:tentative="1">
+      <w:start w:val="1"/>
+      <w:numFmt w:val="lowerRoman"/>
+      <w:lvlText w:val="%6."/>
+      <w:lvlJc w:val="right"/>
+      <w:pPr>
+        <w:ind w:left="4320" w:hanging="180"/>
+      </w:pPr>
+    </w:lvl>
+    <w:lvl w:ilvl="6" w:tplc="4009000F" w:tentative="1">
+      <w:start w:val="1"/>
+      <w:numFmt w:val="decimal"/>
+      <w:lvlText w:val="%7."/>
+      <w:lvlJc w:val="left"/>
+      <w:pPr>
+        <w:ind w:left="5040" w:hanging="360"/>
+      </w:pPr>
+    </w:lvl>
+    <w:lvl w:ilvl="7" w:tplc="40090019" w:tentative="1">
+      <w:start w:val="1"/>
+      <w:numFmt w:val="lowerLetter"/>
+      <w:lvlText w:val="%8."/>
+      <w:lvlJc w:val="left"/>
+      <w:pPr>
+        <w:ind w:left="5760" w:hanging="360"/>
+      </w:pPr>
+    </w:lvl>
+    <w:lvl w:ilvl="8" w:tplc="4009001B" w:tentative="1">
+      <w:start w:val="1"/>
+      <w:numFmt w:val="lowerRoman"/>
+      <w:lvlText w:val="%9."/>
+      <w:lvlJc w:val="right"/>
+      <w:pPr>
+        <w:ind w:left="6480" w:hanging="180"/>
+      </w:pPr>
+    </w:lvl>
+  </w:abstractNum>
+  <w:abstractNum w:abstractNumId="2" w15:restartNumberingAfterBreak="0">
+    <w:nsid w:val="767A6DE3"/>
+    <w:multiLevelType w:val="hybridMultilevel"/>
+    <w:tmpl w:val="037CEC12"/>
+    <w:lvl w:ilvl="0" w:tplc="4009000F">
+      <w:start w:val="1"/>
+      <w:numFmt w:val="decimal"/>
+      <w:lvlText w:val="%1."/>
+      <w:lvlJc w:val="left"/>
+      <w:pPr>
+        <w:ind w:left="720" w:hanging="360"/>
+      </w:pPr>
+      <w:rPr>
+        <w:rFonts w:hint="default"/>
+      </w:rPr>
+    </w:lvl>
+    <w:lvl w:ilvl="1" w:tplc="40090019" w:tentative="1">
+      <w:start w:val="1"/>
+      <w:numFmt w:val="lowerLetter"/>
+      <w:lvlText w:val="%2."/>
+      <w:lvlJc w:val="left"/>
+      <w:pPr>
+        <w:ind w:left="1440" w:hanging="360"/>
+      </w:pPr>
+    </w:lvl>
+    <w:lvl w:ilvl="2" w:tplc="4009001B" w:tentative="1">
+      <w:start w:val="1"/>
+      <w:numFmt w:val="lowerRoman"/>
+      <w:lvlText w:val="%3."/>
+      <w:lvlJc w:val="right"/>
+      <w:pPr>
+        <w:ind w:left="2160" w:hanging="180"/>
+      </w:pPr>
+    </w:lvl>
+    <w:lvl w:ilvl="3" w:tplc="4009000F" w:tentative="1">
+      <w:start w:val="1"/>
+      <w:numFmt w:val="decimal"/>
+      <w:lvlText w:val="%4."/>
+      <w:lvlJc w:val="left"/>
+      <w:pPr>
+        <w:ind w:left="2880" w:hanging="360"/>
+      </w:pPr>
+    </w:lvl>
+    <w:lvl w:ilvl="4" w:tplc="40090019" w:tentative="1">
+      <w:start w:val="1"/>
+      <w:numFmt w:val="lowerLetter"/>
+      <w:lvlText w:val="%5."/>
+      <w:lvlJc w:val="left"/>
+      <w:pPr>
+        <w:ind w:left="3600" w:hanging="360"/>
+      </w:pPr>
+    </w:lvl>
+    <w:lvl w:ilvl="5" w:tplc="4009001B" w:tentative="1">
+      <w:start w:val="1"/>
+      <w:numFmt w:val="lowerRoman"/>
+      <w:lvlText w:val="%6."/>
+      <w:lvlJc w:val="right"/>
+      <w:pPr>
+        <w:ind w:left="4320" w:hanging="180"/>
+      </w:pPr>
+    </w:lvl>
+    <w:lvl w:ilvl="6" w:tplc="4009000F" w:tentative="1">
+      <w:start w:val="1"/>
+      <w:numFmt w:val="decimal"/>
+      <w:lvlText w:val="%7."/>
+      <w:lvlJc w:val="left"/>
+      <w:pPr>
+        <w:ind w:left="5040" w:hanging="360"/>
+      </w:pPr>
+    </w:lvl>
+    <w:lvl w:ilvl="7" w:tplc="40090019" w:tentative="1">
+      <w:start w:val="1"/>
+      <w:numFmt w:val="lowerLetter"/>
+      <w:lvlText w:val="%8."/>
+      <w:lvlJc w:val="left"/>
+      <w:pPr>
+        <w:ind w:left="5760" w:hanging="360"/>
+      </w:pPr>
+    </w:lvl>
+    <w:lvl w:ilvl="8" w:tplc="4009001B" w:tentative="1">
+      <w:start w:val="1"/>
+      <w:numFmt w:val="lowerRoman"/>
+      <w:lvlText w:val="%9."/>
+      <w:lvlJc w:val="right"/>
+      <w:pPr>
+        <w:ind w:left="6480" w:hanging="180"/>
+      </w:pPr>
+    </w:lvl>
+  </w:abstractNum>
+  <w:num w:numId="1">
+    <w:abstractNumId w:val="0"/>
+  </w:num>
+  <w:num w:numId="2">
+    <w:abstractNumId w:val="1"/>
+  </w:num>
+  <w:num w:numId="3">
+    <w:abstractNumId w:val="2"/>
+  </w:num>
+</w:numbering>
 </file>
 
 <file path=word/styles.xml><?xml version="1.0" encoding="utf-8"?>
@@ -509,6 +1169,28 @@
       <w:szCs w:val="32"/>
     </w:rPr>
   </w:style>
+  <w:style w:type="paragraph" w:styleId="Heading2">
+    <w:name w:val="heading 2"/>
+    <w:basedOn w:val="Normal"/>
+    <w:next w:val="Normal"/>
+    <w:link w:val="Heading2Char"/>
+    <w:uiPriority w:val="9"/>
+    <w:unhideWhenUsed/>
+    <w:qFormat/>
+    <w:rsid w:val="00155D3F"/>
+    <w:pPr>
+      <w:keepNext/>
+      <w:keepLines/>
+      <w:spacing w:before="40" w:after="0"/>
+      <w:outlineLvl w:val="1"/>
+    </w:pPr>
+    <w:rPr>
+      <w:rFonts w:asciiTheme="majorHAnsi" w:eastAsiaTheme="majorEastAsia" w:hAnsiTheme="majorHAnsi" w:cstheme="majorBidi"/>
+      <w:color w:val="2F5496" w:themeColor="accent1" w:themeShade="BF"/>
+      <w:sz w:val="26"/>
+      <w:szCs w:val="26"/>
+    </w:rPr>
+  </w:style>
   <w:style w:type="character" w:default="1" w:styleId="DefaultParagraphFont">
     <w:name w:val="Default Paragraph Font"/>
     <w:uiPriority w:val="1"/>
@@ -581,6 +1263,53 @@
       <w:kern w:val="28"/>
       <w:sz w:val="56"/>
       <w:szCs w:val="56"/>
+    </w:rPr>
+  </w:style>
+  <w:style w:type="paragraph" w:styleId="ListParagraph">
+    <w:name w:val="List Paragraph"/>
+    <w:basedOn w:val="Normal"/>
+    <w:uiPriority w:val="34"/>
+    <w:qFormat/>
+    <w:rsid w:val="002152C6"/>
+    <w:pPr>
+      <w:ind w:left="720"/>
+      <w:contextualSpacing/>
+    </w:pPr>
+  </w:style>
+  <w:style w:type="paragraph" w:styleId="TOC1">
+    <w:name w:val="toc 1"/>
+    <w:basedOn w:val="Normal"/>
+    <w:next w:val="Normal"/>
+    <w:autoRedefine/>
+    <w:uiPriority w:val="39"/>
+    <w:unhideWhenUsed/>
+    <w:rsid w:val="00B933AB"/>
+    <w:pPr>
+      <w:spacing w:after="100"/>
+    </w:pPr>
+  </w:style>
+  <w:style w:type="character" w:styleId="Hyperlink">
+    <w:name w:val="Hyperlink"/>
+    <w:basedOn w:val="DefaultParagraphFont"/>
+    <w:uiPriority w:val="99"/>
+    <w:unhideWhenUsed/>
+    <w:rsid w:val="00B933AB"/>
+    <w:rPr>
+      <w:color w:val="0563C1" w:themeColor="hyperlink"/>
+      <w:u w:val="single"/>
+    </w:rPr>
+  </w:style>
+  <w:style w:type="character" w:customStyle="1" w:styleId="Heading2Char">
+    <w:name w:val="Heading 2 Char"/>
+    <w:basedOn w:val="DefaultParagraphFont"/>
+    <w:link w:val="Heading2"/>
+    <w:uiPriority w:val="9"/>
+    <w:rsid w:val="00155D3F"/>
+    <w:rPr>
+      <w:rFonts w:asciiTheme="majorHAnsi" w:eastAsiaTheme="majorEastAsia" w:hAnsiTheme="majorHAnsi" w:cstheme="majorBidi"/>
+      <w:color w:val="2F5496" w:themeColor="accent1" w:themeShade="BF"/>
+      <w:sz w:val="26"/>
+      <w:szCs w:val="26"/>
     </w:rPr>
   </w:style>
 </w:styles>
@@ -882,6 +1611,15 @@
 </file>
 
 <file path=customXml/item1.xml><?xml version="1.0" encoding="utf-8"?>
+<?mso-contentType ?>
+<FormTemplates xmlns="http://schemas.microsoft.com/sharepoint/v3/contenttype/forms">
+  <Display>DocumentLibraryForm</Display>
+  <Edit>DocumentLibraryForm</Edit>
+  <New>DocumentLibraryForm</New>
+</FormTemplates>
+</file>
+
+<file path=customXml/item2.xml><?xml version="1.0" encoding="utf-8"?>
 <ct:contentTypeSchema xmlns:ct="http://schemas.microsoft.com/office/2006/metadata/contentType" xmlns:ma="http://schemas.microsoft.com/office/2006/metadata/properties/metaAttributes" ct:_="" ma:_="" ma:contentTypeName="Document" ma:contentTypeID="0x01010024D76020AE708242B68336FA618CBCDF" ma:contentTypeVersion="13" ma:contentTypeDescription="Create a new document." ma:contentTypeScope="" ma:versionID="0d53f460e102142885dbc8938524af06">
   <xsd:schema xmlns:xsd="http://www.w3.org/2001/XMLSchema" xmlns:xs="http://www.w3.org/2001/XMLSchema" xmlns:p="http://schemas.microsoft.com/office/2006/metadata/properties" xmlns:ns3="df3f84f5-0dce-435a-abac-67420900ba59" xmlns:ns4="c8965576-7528-46e3-a68d-d4bc5141fdaa" targetNamespace="http://schemas.microsoft.com/office/2006/metadata/properties" ma:root="true" ma:fieldsID="51dd3132ab51039a0b8a02bab29c14ac" ns3:_="" ns4:_="">
     <xsd:import namespace="df3f84f5-0dce-435a-abac-67420900ba59"/>
@@ -1104,22 +1842,25 @@
 </ct:contentTypeSchema>
 </file>
 
-<file path=customXml/item2.xml><?xml version="1.0" encoding="utf-8"?>
-<?mso-contentType ?>
-<FormTemplates xmlns="http://schemas.microsoft.com/sharepoint/v3/contenttype/forms">
-  <Display>DocumentLibraryForm</Display>
-  <Edit>DocumentLibraryForm</Edit>
-  <New>DocumentLibraryForm</New>
-</FormTemplates>
-</file>
-
 <file path=customXml/item3.xml><?xml version="1.0" encoding="utf-8"?>
 <p:properties xmlns:p="http://schemas.microsoft.com/office/2006/metadata/properties" xmlns:xsi="http://www.w3.org/2001/XMLSchema-instance" xmlns:pc="http://schemas.microsoft.com/office/infopath/2007/PartnerControls">
   <documentManagement/>
 </p:properties>
 </file>
 
+<file path=customXml/item4.xml><?xml version="1.0" encoding="utf-8"?>
+<b:Sources xmlns:b="http://schemas.openxmlformats.org/officeDocument/2006/bibliography" xmlns="http://schemas.openxmlformats.org/officeDocument/2006/bibliography" SelectedStyle="\APASixthEditionOfficeOnline.xsl" StyleName="APA" Version="6"/>
+</file>
+
 <file path=customXml/itemProps1.xml><?xml version="1.0" encoding="utf-8"?>
+<ds:datastoreItem xmlns:ds="http://schemas.openxmlformats.org/officeDocument/2006/customXml" ds:itemID="{9D19497B-5D49-49FA-8871-5A930CE7E40B}">
+  <ds:schemaRefs>
+    <ds:schemaRef ds:uri="http://schemas.microsoft.com/sharepoint/v3/contenttype/forms"/>
+  </ds:schemaRefs>
+</ds:datastoreItem>
+</file>
+
+<file path=customXml/itemProps2.xml><?xml version="1.0" encoding="utf-8"?>
 <ds:datastoreItem xmlns:ds="http://schemas.openxmlformats.org/officeDocument/2006/customXml" ds:itemID="{8EEAEEDF-B79A-4062-B14D-A14A9A11E2FE}">
   <ds:schemaRefs>
     <ds:schemaRef ds:uri="http://schemas.microsoft.com/office/2006/metadata/contentType"/>
@@ -1138,14 +1879,6 @@
 </ds:datastoreItem>
 </file>
 
-<file path=customXml/itemProps2.xml><?xml version="1.0" encoding="utf-8"?>
-<ds:datastoreItem xmlns:ds="http://schemas.openxmlformats.org/officeDocument/2006/customXml" ds:itemID="{9D19497B-5D49-49FA-8871-5A930CE7E40B}">
-  <ds:schemaRefs>
-    <ds:schemaRef ds:uri="http://schemas.microsoft.com/sharepoint/v3/contenttype/forms"/>
-  </ds:schemaRefs>
-</ds:datastoreItem>
-</file>
-
 <file path=customXml/itemProps3.xml><?xml version="1.0" encoding="utf-8"?>
 <ds:datastoreItem xmlns:ds="http://schemas.openxmlformats.org/officeDocument/2006/customXml" ds:itemID="{F9ACF5CC-B46C-45D9-AD20-C555749E0C62}">
   <ds:schemaRefs>
@@ -1153,4 +1886,12 @@
     <ds:schemaRef ds:uri="http://schemas.microsoft.com/office/infopath/2007/PartnerControls"/>
   </ds:schemaRefs>
 </ds:datastoreItem>
+</file>
+
+<file path=customXml/itemProps4.xml><?xml version="1.0" encoding="utf-8"?>
+<ds:datastoreItem xmlns:ds="http://schemas.openxmlformats.org/officeDocument/2006/customXml" ds:itemID="{84B57C6D-8266-4576-958E-C0C7E803311F}">
+  <ds:schemaRefs>
+    <ds:schemaRef ds:uri="http://schemas.openxmlformats.org/officeDocument/2006/bibliography"/>
+  </ds:schemaRefs>
+</ds:datastoreItem>
 </file>
</xml_diff>